<commit_message>
Cambios en el apartado6 por RobertoTorralba
Cambios y ampliación de dicho documento
</commit_message>
<xml_diff>
--- a/TG1_Roberto6.docx
+++ b/TG1_Roberto6.docx
@@ -47,15 +47,7 @@
         <w:t>.</w:t>
       </w:r>
       <w:r>
-        <w:t xml:space="preserve"> Las personas que participen en los cursos aprenderán a través de Scratch, los lenguajes JavaScript, CSS y PHP. La iniciativa cuenta con tutorías virtuales, en las que especialistas interactúan con los participantes a través de la misma plataforma </w:t>
-      </w:r>
-      <w:proofErr w:type="spellStart"/>
-      <w:r>
-        <w:t>Moodle</w:t>
-      </w:r>
-      <w:proofErr w:type="spellEnd"/>
-      <w:r>
-        <w:t>.</w:t>
+        <w:t xml:space="preserve"> Las personas que participen en los cursos aprenderán a través de Scratch, los lenguajes JavaScript, CSS y PHP. La iniciativa cuenta con tutorías virtuales, en las que especialistas interactúan con los participantes a través de la misma plataforma Moodle.</w:t>
       </w:r>
     </w:p>
     <w:p>
@@ -128,26 +120,13 @@
         <w:rPr>
           <w:b/>
         </w:rPr>
-        <w:t xml:space="preserve">Becas de Ojala y </w:t>
-      </w:r>
-      <w:proofErr w:type="spellStart"/>
-      <w:r>
-        <w:rPr>
-          <w:b/>
-        </w:rPr>
-        <w:t>Empleosti</w:t>
-      </w:r>
-      <w:proofErr w:type="spellEnd"/>
+        <w:t>Becas de Ojala y Empleosti</w:t>
+      </w:r>
       <w:r>
         <w:t xml:space="preserve">: La </w:t>
       </w:r>
       <w:r>
-        <w:t>startup</w:t>
-      </w:r>
-      <w:bookmarkStart w:id="0" w:name="_GoBack"/>
-      <w:bookmarkEnd w:id="0"/>
-      <w:r>
-        <w:t xml:space="preserve"> de educación online oja</w:t>
+        <w:t>startup de educación online oja</w:t>
       </w:r>
       <w:r>
         <w:t>la y el portal </w:t>
@@ -189,13 +168,8 @@
       </w:r>
     </w:p>
     <w:p>
-      <w:proofErr w:type="spellStart"/>
-      <w:r>
-        <w:t>EmpleosTI</w:t>
-      </w:r>
-      <w:proofErr w:type="spellEnd"/>
-      <w:r>
-        <w:t> otorgará una Beca por el 50% a las personas seleccionadas, el valor real del diplomado es de USD $1000 por 12 meses, sin embargo el estudiante deberá pagar únicamente</w:t>
+      <w:r>
+        <w:t>EmpleosTI otorgará una Beca por el 50% a las personas seleccionadas, el valor real del diplomado es de USD $1000 por 12 meses, sin embargo el estudiante deberá pagar únicamente</w:t>
       </w:r>
       <w:r>
         <w:t xml:space="preserve"> USD$ 500.</w:t>
@@ -217,13 +191,102 @@
       <w:r>
         <w:t xml:space="preserve"> </w:t>
       </w:r>
-      <w:r>
-        <w:t>http://empleosti.la/blog/10-becas-para-dipl</w:t>
-      </w:r>
-      <w:r>
-        <w:t>omado-en-desarrollo-web-y-movil/</w:t>
-      </w:r>
+      <w:hyperlink r:id="rId8" w:history="1">
+        <w:r>
+          <w:rPr>
+            <w:rStyle w:val="Hipervnculo"/>
+          </w:rPr>
+          <w:t>http://empleosti.la/blog/10-becas-para-diplomado-en-desarrollo-web-y-movil/</w:t>
+        </w:r>
+      </w:hyperlink>
     </w:p>
+    <w:p>
+      <w:pPr>
+        <w:rPr>
+          <w:b/>
+        </w:rPr>
+      </w:pPr>
+    </w:p>
+    <w:p>
+      <w:r>
+        <w:rPr>
+          <w:b/>
+        </w:rPr>
+        <w:t>Cursos con Becas</w:t>
+      </w:r>
+      <w:r>
+        <w:rPr>
+          <w:b/>
+        </w:rPr>
+        <w:t xml:space="preserve"> para Formación de Lenguajes de Programación</w:t>
+      </w:r>
+      <w:r>
+        <w:rPr>
+          <w:b/>
+        </w:rPr>
+        <w:t xml:space="preserve">: </w:t>
+      </w:r>
+      <w:r>
+        <w:t xml:space="preserve">En la página web </w:t>
+      </w:r>
+      <w:hyperlink r:id="rId9" w:history="1">
+        <w:r>
+          <w:rPr>
+            <w:rStyle w:val="Hipervnculo"/>
+            <w:b/>
+          </w:rPr>
+          <w:t>http://www.cursosypostgrados.com/</w:t>
+        </w:r>
+      </w:hyperlink>
+      <w:r>
+        <w:rPr>
+          <w:b/>
+        </w:rPr>
+        <w:t xml:space="preserve"> </w:t>
+      </w:r>
+      <w:r>
+        <w:t>podrás encontrar cursos de</w:t>
+      </w:r>
+      <w:r>
+        <w:t xml:space="preserve"> programación que te ayudaran a aprender sobre los lenguajes de programación y por ende a crear extensiones para navegadores.</w:t>
+      </w:r>
+    </w:p>
+    <w:p>
+      <w:r>
+        <w:t>Las becas proporcionadas por el enlace comentado son muy diversas puedes encontrar becas con un 30% de descuento y otras muchas más.</w:t>
+      </w:r>
+    </w:p>
+    <w:p>
+      <w:r>
+        <w:rPr>
+          <w:b/>
+        </w:rPr>
+        <w:t>Fuente:</w:t>
+      </w:r>
+      <w:r>
+        <w:t xml:space="preserve"> </w:t>
+      </w:r>
+      <w:hyperlink r:id="rId10" w:history="1">
+        <w:r>
+          <w:rPr>
+            <w:rStyle w:val="Hipervnculo"/>
+          </w:rPr>
+          <w:t>http://www.cursosypostgrados.com/becas/cursos-lenguajes-de-programacion-subcat208.html</w:t>
+        </w:r>
+      </w:hyperlink>
+    </w:p>
+    <w:p/>
+    <w:p>
+      <w:pPr>
+        <w:rPr>
+          <w:b/>
+        </w:rPr>
+      </w:pPr>
+      <w:bookmarkStart w:id="0" w:name="_GoBack"/>
+      <w:bookmarkEnd w:id="0"/>
+    </w:p>
+    <w:p/>
+    <w:p/>
     <w:sectPr>
       <w:pgSz w:w="11906" w:h="16838"/>
       <w:pgMar w:top="1417" w:right="1701" w:bottom="1417" w:left="1701" w:header="708" w:footer="708" w:gutter="0"/>
@@ -736,6 +799,52 @@
       <w:color w:val="4F81BD" w:themeColor="accent1"/>
     </w:rPr>
   </w:style>
+  <w:style w:type="paragraph" w:styleId="Ttulo4">
+    <w:name w:val="heading 4"/>
+    <w:basedOn w:val="Normal"/>
+    <w:next w:val="Normal"/>
+    <w:link w:val="Ttulo4Car"/>
+    <w:uiPriority w:val="9"/>
+    <w:semiHidden/>
+    <w:unhideWhenUsed/>
+    <w:qFormat/>
+    <w:rsid w:val="00E14818"/>
+    <w:pPr>
+      <w:keepNext/>
+      <w:keepLines/>
+      <w:spacing w:before="200" w:after="0"/>
+      <w:outlineLvl w:val="3"/>
+    </w:pPr>
+    <w:rPr>
+      <w:rFonts w:asciiTheme="majorHAnsi" w:eastAsiaTheme="majorEastAsia" w:hAnsiTheme="majorHAnsi" w:cstheme="majorBidi"/>
+      <w:b/>
+      <w:bCs/>
+      <w:i/>
+      <w:iCs/>
+      <w:color w:val="4F81BD" w:themeColor="accent1"/>
+    </w:rPr>
+  </w:style>
+  <w:style w:type="paragraph" w:styleId="Ttulo5">
+    <w:name w:val="heading 5"/>
+    <w:basedOn w:val="Normal"/>
+    <w:next w:val="Normal"/>
+    <w:link w:val="Ttulo5Car"/>
+    <w:uiPriority w:val="9"/>
+    <w:semiHidden/>
+    <w:unhideWhenUsed/>
+    <w:qFormat/>
+    <w:rsid w:val="000715CD"/>
+    <w:pPr>
+      <w:keepNext/>
+      <w:keepLines/>
+      <w:spacing w:before="200" w:after="0"/>
+      <w:outlineLvl w:val="4"/>
+    </w:pPr>
+    <w:rPr>
+      <w:rFonts w:asciiTheme="majorHAnsi" w:eastAsiaTheme="majorEastAsia" w:hAnsiTheme="majorHAnsi" w:cstheme="majorBidi"/>
+      <w:color w:val="243F60" w:themeColor="accent1" w:themeShade="7F"/>
+    </w:rPr>
+  </w:style>
   <w:style w:type="character" w:default="1" w:styleId="Fuentedeprrafopredeter">
     <w:name w:val="Default Paragraph Font"/>
     <w:uiPriority w:val="1"/>
@@ -911,6 +1020,34 @@
       <w:rFonts w:ascii="Tahoma" w:hAnsi="Tahoma" w:cs="Tahoma"/>
       <w:sz w:val="16"/>
       <w:szCs w:val="16"/>
+    </w:rPr>
+  </w:style>
+  <w:style w:type="character" w:customStyle="1" w:styleId="Ttulo4Car">
+    <w:name w:val="Título 4 Car"/>
+    <w:basedOn w:val="Fuentedeprrafopredeter"/>
+    <w:link w:val="Ttulo4"/>
+    <w:uiPriority w:val="9"/>
+    <w:semiHidden/>
+    <w:rsid w:val="00E14818"/>
+    <w:rPr>
+      <w:rFonts w:asciiTheme="majorHAnsi" w:eastAsiaTheme="majorEastAsia" w:hAnsiTheme="majorHAnsi" w:cstheme="majorBidi"/>
+      <w:b/>
+      <w:bCs/>
+      <w:i/>
+      <w:iCs/>
+      <w:color w:val="4F81BD" w:themeColor="accent1"/>
+    </w:rPr>
+  </w:style>
+  <w:style w:type="character" w:customStyle="1" w:styleId="Ttulo5Car">
+    <w:name w:val="Título 5 Car"/>
+    <w:basedOn w:val="Fuentedeprrafopredeter"/>
+    <w:link w:val="Ttulo5"/>
+    <w:uiPriority w:val="9"/>
+    <w:semiHidden/>
+    <w:rsid w:val="000715CD"/>
+    <w:rPr>
+      <w:rFonts w:asciiTheme="majorHAnsi" w:eastAsiaTheme="majorEastAsia" w:hAnsiTheme="majorHAnsi" w:cstheme="majorBidi"/>
+      <w:color w:val="243F60" w:themeColor="accent1" w:themeShade="7F"/>
     </w:rPr>
   </w:style>
 </w:styles>
@@ -1145,6 +1282,52 @@
       <w:color w:val="4F81BD" w:themeColor="accent1"/>
     </w:rPr>
   </w:style>
+  <w:style w:type="paragraph" w:styleId="Ttulo4">
+    <w:name w:val="heading 4"/>
+    <w:basedOn w:val="Normal"/>
+    <w:next w:val="Normal"/>
+    <w:link w:val="Ttulo4Car"/>
+    <w:uiPriority w:val="9"/>
+    <w:semiHidden/>
+    <w:unhideWhenUsed/>
+    <w:qFormat/>
+    <w:rsid w:val="00E14818"/>
+    <w:pPr>
+      <w:keepNext/>
+      <w:keepLines/>
+      <w:spacing w:before="200" w:after="0"/>
+      <w:outlineLvl w:val="3"/>
+    </w:pPr>
+    <w:rPr>
+      <w:rFonts w:asciiTheme="majorHAnsi" w:eastAsiaTheme="majorEastAsia" w:hAnsiTheme="majorHAnsi" w:cstheme="majorBidi"/>
+      <w:b/>
+      <w:bCs/>
+      <w:i/>
+      <w:iCs/>
+      <w:color w:val="4F81BD" w:themeColor="accent1"/>
+    </w:rPr>
+  </w:style>
+  <w:style w:type="paragraph" w:styleId="Ttulo5">
+    <w:name w:val="heading 5"/>
+    <w:basedOn w:val="Normal"/>
+    <w:next w:val="Normal"/>
+    <w:link w:val="Ttulo5Car"/>
+    <w:uiPriority w:val="9"/>
+    <w:semiHidden/>
+    <w:unhideWhenUsed/>
+    <w:qFormat/>
+    <w:rsid w:val="000715CD"/>
+    <w:pPr>
+      <w:keepNext/>
+      <w:keepLines/>
+      <w:spacing w:before="200" w:after="0"/>
+      <w:outlineLvl w:val="4"/>
+    </w:pPr>
+    <w:rPr>
+      <w:rFonts w:asciiTheme="majorHAnsi" w:eastAsiaTheme="majorEastAsia" w:hAnsiTheme="majorHAnsi" w:cstheme="majorBidi"/>
+      <w:color w:val="243F60" w:themeColor="accent1" w:themeShade="7F"/>
+    </w:rPr>
+  </w:style>
   <w:style w:type="character" w:default="1" w:styleId="Fuentedeprrafopredeter">
     <w:name w:val="Default Paragraph Font"/>
     <w:uiPriority w:val="1"/>
@@ -1320,6 +1503,34 @@
       <w:rFonts w:ascii="Tahoma" w:hAnsi="Tahoma" w:cs="Tahoma"/>
       <w:sz w:val="16"/>
       <w:szCs w:val="16"/>
+    </w:rPr>
+  </w:style>
+  <w:style w:type="character" w:customStyle="1" w:styleId="Ttulo4Car">
+    <w:name w:val="Título 4 Car"/>
+    <w:basedOn w:val="Fuentedeprrafopredeter"/>
+    <w:link w:val="Ttulo4"/>
+    <w:uiPriority w:val="9"/>
+    <w:semiHidden/>
+    <w:rsid w:val="00E14818"/>
+    <w:rPr>
+      <w:rFonts w:asciiTheme="majorHAnsi" w:eastAsiaTheme="majorEastAsia" w:hAnsiTheme="majorHAnsi" w:cstheme="majorBidi"/>
+      <w:b/>
+      <w:bCs/>
+      <w:i/>
+      <w:iCs/>
+      <w:color w:val="4F81BD" w:themeColor="accent1"/>
+    </w:rPr>
+  </w:style>
+  <w:style w:type="character" w:customStyle="1" w:styleId="Ttulo5Car">
+    <w:name w:val="Título 5 Car"/>
+    <w:basedOn w:val="Fuentedeprrafopredeter"/>
+    <w:link w:val="Ttulo5"/>
+    <w:uiPriority w:val="9"/>
+    <w:semiHidden/>
+    <w:rsid w:val="000715CD"/>
+    <w:rPr>
+      <w:rFonts w:asciiTheme="majorHAnsi" w:eastAsiaTheme="majorEastAsia" w:hAnsiTheme="majorHAnsi" w:cstheme="majorBidi"/>
+      <w:color w:val="243F60" w:themeColor="accent1" w:themeShade="7F"/>
     </w:rPr>
   </w:style>
 </w:styles>

</xml_diff>